<commit_message>
Method Section is added with EKF
First method explained.
</commit_message>
<xml_diff>
--- a/Simultaneous Localization and Mapping - A General Approach to Different Methods.docx
+++ b/Simultaneous Localization and Mapping - A General Approach to Different Methods.docx
@@ -5,17 +5,17 @@
     <w:p>
       <w:pPr>
         <w:pStyle w:val="Title"/>
-        <w:spacing w:line="360" w:lineRule="auto"/>
+        <w:spacing w:line="480" w:lineRule="auto"/>
         <w:jc w:val="center"/>
         <w:rPr>
-          <w:rFonts w:ascii="Arial" w:hAnsi="Arial" w:cs="Arial"/>
+          <w:rFonts w:ascii="Times New Roman" w:hAnsi="Times New Roman" w:cs="Times New Roman"/>
           <w:sz w:val="40"/>
           <w:szCs w:val="40"/>
         </w:rPr>
       </w:pPr>
       <w:r>
         <w:rPr>
-          <w:rFonts w:ascii="Arial" w:hAnsi="Arial" w:cs="Arial"/>
+          <w:rFonts w:ascii="Times New Roman" w:hAnsi="Times New Roman" w:cs="Times New Roman"/>
           <w:sz w:val="40"/>
           <w:szCs w:val="40"/>
         </w:rPr>
@@ -23,16 +23,24 @@
       </w:r>
       <w:r>
         <w:rPr>
-          <w:rFonts w:ascii="Arial" w:hAnsi="Arial" w:cs="Arial"/>
+          <w:rFonts w:ascii="Times New Roman" w:hAnsi="Times New Roman" w:cs="Times New Roman"/>
           <w:sz w:val="40"/>
           <w:szCs w:val="40"/>
         </w:rPr>
         <w:br/>
       </w:r>
-    </w:p>
-    <w:p>
-      <w:pPr>
-        <w:spacing w:line="360" w:lineRule="auto"/>
+      <w:r>
+        <w:rPr>
+          <w:rFonts w:ascii="Times New Roman" w:hAnsi="Times New Roman" w:cs="Times New Roman"/>
+          <w:sz w:val="40"/>
+          <w:szCs w:val="40"/>
+        </w:rPr>
+        <w:t>____________________________________________</w:t>
+      </w:r>
+    </w:p>
+    <w:p>
+      <w:pPr>
+        <w:spacing w:line="480" w:lineRule="auto"/>
         <w:jc w:val="center"/>
         <w:rPr>
           <w:rFonts w:ascii="Times New Roman" w:hAnsi="Times New Roman" w:cs="Times New Roman"/>
@@ -42,23 +50,17 @@
       </w:pPr>
       <w:r>
         <w:rPr>
+          <w:rFonts w:ascii="Times New Roman" w:hAnsi="Times New Roman" w:cs="Times New Roman"/>
           <w:sz w:val="24"/>
           <w:szCs w:val="24"/>
         </w:rPr>
         <w:tab/>
-      </w:r>
-      <w:r>
-        <w:rPr>
-          <w:rFonts w:ascii="Times New Roman" w:hAnsi="Times New Roman" w:cs="Times New Roman"/>
-          <w:sz w:val="24"/>
-          <w:szCs w:val="24"/>
-        </w:rPr>
         <w:t>Veysel Erçağlar    Yunus Atahan    Uğur Can Kozan    Melikcan Türkdemir</w:t>
       </w:r>
     </w:p>
     <w:p>
       <w:pPr>
-        <w:spacing w:line="360" w:lineRule="auto"/>
+        <w:spacing w:line="480" w:lineRule="auto"/>
         <w:jc w:val="center"/>
         <w:rPr>
           <w:rFonts w:ascii="Times New Roman" w:hAnsi="Times New Roman" w:cs="Times New Roman"/>
@@ -70,12 +72,15 @@
     </w:p>
     <w:p>
       <w:pPr>
-        <w:spacing w:line="360" w:lineRule="auto"/>
-      </w:pPr>
-    </w:p>
-    <w:p>
-      <w:pPr>
-        <w:spacing w:line="360" w:lineRule="auto"/>
+        <w:spacing w:line="480" w:lineRule="auto"/>
+        <w:rPr>
+          <w:rFonts w:ascii="Times New Roman" w:hAnsi="Times New Roman" w:cs="Times New Roman"/>
+        </w:rPr>
+      </w:pPr>
+    </w:p>
+    <w:p>
+      <w:pPr>
+        <w:spacing w:line="480" w:lineRule="auto"/>
         <w:jc w:val="center"/>
         <w:rPr>
           <w:rFonts w:ascii="Times New Roman" w:hAnsi="Times New Roman" w:cs="Times New Roman"/>
@@ -93,7 +98,7 @@
           <w:szCs w:val="24"/>
           <w:lang w:val="tr-TR"/>
         </w:rPr>
-        <w:t>I.INTRODUCTION</w:t>
+        <w:t>I.</w:t>
       </w:r>
       <w:r>
         <w:rPr>
@@ -103,12 +108,38 @@
           <w:szCs w:val="24"/>
           <w:lang w:val="tr-TR"/>
         </w:rPr>
+        <w:t xml:space="preserve"> </w:t>
+      </w:r>
+      <w:r>
+        <w:rPr>
+          <w:rFonts w:ascii="Times New Roman" w:hAnsi="Times New Roman" w:cs="Times New Roman"/>
+          <w:b/>
+          <w:sz w:val="24"/>
+          <w:szCs w:val="24"/>
+          <w:lang w:val="tr-TR"/>
+        </w:rPr>
+        <w:t>INTRODUCTION</w:t>
+      </w:r>
+      <w:r>
+        <w:rPr>
+          <w:rFonts w:ascii="Times New Roman" w:hAnsi="Times New Roman" w:cs="Times New Roman"/>
+          <w:b/>
+          <w:sz w:val="24"/>
+          <w:szCs w:val="24"/>
+          <w:lang w:val="tr-TR"/>
+        </w:rPr>
         <w:br/>
       </w:r>
     </w:p>
     <w:p>
       <w:pPr>
+        <w:spacing w:line="480" w:lineRule="auto"/>
         <w:ind w:firstLine="708"/>
+        <w:rPr>
+          <w:rFonts w:ascii="Times New Roman" w:hAnsi="Times New Roman" w:cs="Times New Roman"/>
+          <w:sz w:val="24"/>
+          <w:szCs w:val="24"/>
+        </w:rPr>
       </w:pPr>
       <w:r>
         <w:rPr>
@@ -135,7 +166,560 @@
           <w:sz w:val="24"/>
           <w:szCs w:val="24"/>
         </w:rPr>
-        <w:t>extremely popular among researchers. SLAM is a method that on an unknown location, the agent is creating a map concurrently keeping the data of agent’s location. This technique allows a robot to behave like an intelligent being. SLAM is widely used in self-driving cars, and robots that built to make investigation on unknown places to people (Such as MARS). SLAM is preferred because with no prior knowledge robots are still making good progress. There are multiple SLAM algorithms on literature that are beneficial in particular case or not effective. Introduced algorithms for SLAM are as EKF SLAM, Fast SLAM, L-SLAM, GraphSLAM, LSD-SLAM, S-PTAM, ORB-SLAM, MonoSLAM, CoSLAM. There are other algorithms u</w:t>
+        <w:t>extremely popular among researchers. SLAM is a method that on an unknown location, the agent is creating a map concurrently keeping the data of agent’s location. This technique allows a robot to behave like an intelligent being. SLAM is widely used in self-driving cars, and robots that built to make investigation on unknown places to people (Such as MARS). SLAM is preferred because with no prior knowledge robots are still making good progress. There are multiple SLAM algorithms on literature that are beneficial in particular case or not effective. Introduced algorithms for SLAM are as EKF SLAM, Fast SLAM, L-SLAM, GraphSLAM, LSD-SLAM, S-PTAM, ORB-SLAM, MonoSLAM, CoSLAM. There are other algorithms used for SLAM but in this paper, we will try to focus on three of them.</w:t>
+      </w:r>
+      <w:r>
+        <w:rPr>
+          <w:rFonts w:ascii="Times New Roman" w:hAnsi="Times New Roman" w:cs="Times New Roman"/>
+          <w:sz w:val="24"/>
+          <w:szCs w:val="24"/>
+        </w:rPr>
+        <w:t xml:space="preserve"> </w:t>
+      </w:r>
+      <w:r>
+        <w:rPr>
+          <w:rFonts w:ascii="Times New Roman" w:hAnsi="Times New Roman" w:cs="Times New Roman"/>
+          <w:sz w:val="24"/>
+          <w:szCs w:val="24"/>
+        </w:rPr>
+        <w:t>At the end of this paper, the implementations will show the</w:t>
+      </w:r>
+      <w:r>
+        <w:rPr>
+          <w:rFonts w:ascii="Times New Roman" w:hAnsi="Times New Roman" w:cs="Times New Roman"/>
+          <w:sz w:val="24"/>
+          <w:szCs w:val="24"/>
+        </w:rPr>
+        <w:t>ir comparisons in terms of their efficiency, run time complexity etc.</w:t>
+      </w:r>
+    </w:p>
+    <w:p>
+      <w:pPr>
+        <w:spacing w:line="480" w:lineRule="auto"/>
+        <w:jc w:val="center"/>
+        <w:rPr>
+          <w:rFonts w:ascii="Times New Roman" w:hAnsi="Times New Roman" w:cs="Times New Roman"/>
+          <w:b/>
+          <w:sz w:val="24"/>
+          <w:szCs w:val="24"/>
+          <w:lang w:val="tr-TR"/>
+        </w:rPr>
+      </w:pPr>
+      <w:r>
+        <w:rPr>
+          <w:rFonts w:ascii="Times New Roman" w:hAnsi="Times New Roman" w:cs="Times New Roman"/>
+          <w:b/>
+          <w:sz w:val="24"/>
+          <w:szCs w:val="24"/>
+          <w:lang w:val="tr-TR"/>
+        </w:rPr>
+        <w:lastRenderedPageBreak/>
+        <w:t>I</w:t>
+      </w:r>
+      <w:r>
+        <w:rPr>
+          <w:rFonts w:ascii="Times New Roman" w:hAnsi="Times New Roman" w:cs="Times New Roman"/>
+          <w:b/>
+          <w:sz w:val="24"/>
+          <w:szCs w:val="24"/>
+          <w:lang w:val="tr-TR"/>
+        </w:rPr>
+        <w:t>I.</w:t>
+      </w:r>
+      <w:r>
+        <w:rPr>
+          <w:rFonts w:ascii="Times New Roman" w:hAnsi="Times New Roman" w:cs="Times New Roman"/>
+          <w:b/>
+          <w:sz w:val="24"/>
+          <w:szCs w:val="24"/>
+          <w:lang w:val="tr-TR"/>
+        </w:rPr>
+        <w:t>METHODS</w:t>
+      </w:r>
+    </w:p>
+    <w:p>
+      <w:pPr>
+        <w:spacing w:line="480" w:lineRule="auto"/>
+        <w:rPr>
+          <w:rFonts w:ascii="Times New Roman" w:hAnsi="Times New Roman" w:cs="Times New Roman"/>
+          <w:b/>
+          <w:sz w:val="24"/>
+          <w:szCs w:val="24"/>
+          <w:lang w:val="tr-TR"/>
+        </w:rPr>
+      </w:pPr>
+      <w:r>
+        <w:rPr>
+          <w:rFonts w:ascii="Times New Roman" w:hAnsi="Times New Roman" w:cs="Times New Roman"/>
+          <w:b/>
+          <w:sz w:val="24"/>
+          <w:szCs w:val="24"/>
+          <w:lang w:val="tr-TR"/>
+        </w:rPr>
+        <w:t>2.1 Extended Kalman Filter SLAM</w:t>
+      </w:r>
+      <w:r>
+        <w:rPr>
+          <w:rFonts w:ascii="Times New Roman" w:hAnsi="Times New Roman" w:cs="Times New Roman"/>
+          <w:b/>
+          <w:sz w:val="24"/>
+          <w:szCs w:val="24"/>
+          <w:lang w:val="tr-TR"/>
+        </w:rPr>
+        <w:br/>
+      </w:r>
+    </w:p>
+    <w:p>
+      <w:pPr>
+        <w:autoSpaceDE w:val="0"/>
+        <w:autoSpaceDN w:val="0"/>
+        <w:adjustRightInd w:val="0"/>
+        <w:spacing w:after="0" w:line="480" w:lineRule="auto"/>
+        <w:ind w:firstLine="708"/>
+        <w:rPr>
+          <w:rFonts w:ascii="Times New Roman" w:hAnsi="Times New Roman" w:cs="Times New Roman"/>
+          <w:sz w:val="24"/>
+          <w:szCs w:val="24"/>
+        </w:rPr>
+      </w:pPr>
+      <w:r>
+        <w:rPr>
+          <w:rFonts w:ascii="Times New Roman" w:hAnsi="Times New Roman" w:cs="Times New Roman"/>
+          <w:sz w:val="24"/>
+          <w:szCs w:val="24"/>
+        </w:rPr>
+        <w:t xml:space="preserve">One of the </w:t>
+      </w:r>
+      <w:r>
+        <w:rPr>
+          <w:rFonts w:ascii="Times New Roman" w:hAnsi="Times New Roman" w:cs="Times New Roman"/>
+          <w:sz w:val="24"/>
+          <w:szCs w:val="24"/>
+        </w:rPr>
+        <w:t>basic</w:t>
+      </w:r>
+      <w:r>
+        <w:rPr>
+          <w:rFonts w:ascii="Times New Roman" w:hAnsi="Times New Roman" w:cs="Times New Roman"/>
+          <w:sz w:val="24"/>
+          <w:szCs w:val="24"/>
+        </w:rPr>
+        <w:t xml:space="preserve"> answers for the SLAM was </w:t>
+      </w:r>
+      <w:r>
+        <w:rPr>
+          <w:rFonts w:ascii="Times New Roman" w:hAnsi="Times New Roman" w:cs="Times New Roman"/>
+          <w:sz w:val="24"/>
+          <w:szCs w:val="24"/>
+        </w:rPr>
+        <w:t>offered</w:t>
+      </w:r>
+      <w:r>
+        <w:rPr>
+          <w:rFonts w:ascii="Times New Roman" w:hAnsi="Times New Roman" w:cs="Times New Roman"/>
+          <w:sz w:val="24"/>
+          <w:szCs w:val="24"/>
+        </w:rPr>
+        <w:t xml:space="preserve"> </w:t>
+      </w:r>
+      <w:r>
+        <w:rPr>
+          <w:rFonts w:ascii="Times New Roman" w:hAnsi="Times New Roman" w:cs="Times New Roman"/>
+          <w:sz w:val="24"/>
+          <w:szCs w:val="24"/>
+        </w:rPr>
+        <w:t xml:space="preserve">by Cheeseman and Smith who </w:t>
+      </w:r>
+      <w:r>
+        <w:rPr>
+          <w:rFonts w:ascii="Times New Roman" w:hAnsi="Times New Roman" w:cs="Times New Roman"/>
+          <w:sz w:val="24"/>
+          <w:szCs w:val="24"/>
+        </w:rPr>
+        <w:t>processed</w:t>
+      </w:r>
+      <w:r>
+        <w:rPr>
+          <w:rFonts w:ascii="Times New Roman" w:hAnsi="Times New Roman" w:cs="Times New Roman"/>
+          <w:sz w:val="24"/>
+          <w:szCs w:val="24"/>
+        </w:rPr>
+        <w:t xml:space="preserve"> the </w:t>
+      </w:r>
+      <w:r>
+        <w:rPr>
+          <w:rFonts w:ascii="Times New Roman" w:hAnsi="Times New Roman" w:cs="Times New Roman"/>
+          <w:sz w:val="24"/>
+          <w:szCs w:val="24"/>
+        </w:rPr>
+        <w:t>EKF</w:t>
+      </w:r>
+      <w:r>
+        <w:rPr>
+          <w:rFonts w:ascii="Times New Roman" w:hAnsi="Times New Roman" w:cs="Times New Roman"/>
+          <w:sz w:val="24"/>
+          <w:szCs w:val="24"/>
+        </w:rPr>
+        <w:t xml:space="preserve"> to mutually </w:t>
+      </w:r>
+      <w:r>
+        <w:rPr>
+          <w:rFonts w:ascii="Times New Roman" w:hAnsi="Times New Roman" w:cs="Times New Roman"/>
+          <w:sz w:val="24"/>
+          <w:szCs w:val="24"/>
+        </w:rPr>
+        <w:t>represent</w:t>
+      </w:r>
+      <w:r>
+        <w:rPr>
+          <w:rFonts w:ascii="Times New Roman" w:hAnsi="Times New Roman" w:cs="Times New Roman"/>
+          <w:sz w:val="24"/>
+          <w:szCs w:val="24"/>
+        </w:rPr>
+        <w:t xml:space="preserve"> the </w:t>
+      </w:r>
+      <w:r>
+        <w:rPr>
+          <w:rFonts w:ascii="Times New Roman" w:hAnsi="Times New Roman" w:cs="Times New Roman"/>
+          <w:sz w:val="24"/>
+          <w:szCs w:val="24"/>
+        </w:rPr>
+        <w:t>landmark</w:t>
+      </w:r>
+      <w:r>
+        <w:rPr>
+          <w:rFonts w:ascii="Times New Roman" w:hAnsi="Times New Roman" w:cs="Times New Roman"/>
+          <w:sz w:val="24"/>
+          <w:szCs w:val="24"/>
+        </w:rPr>
+        <w:t xml:space="preserve"> position with the </w:t>
+      </w:r>
+      <w:r>
+        <w:rPr>
+          <w:rFonts w:ascii="Times New Roman" w:hAnsi="Times New Roman" w:cs="Times New Roman"/>
+          <w:sz w:val="24"/>
+          <w:szCs w:val="24"/>
+        </w:rPr>
+        <w:t>model.[1]</w:t>
+      </w:r>
+      <w:r>
+        <w:rPr>
+          <w:rFonts w:ascii="Times New Roman" w:hAnsi="Times New Roman" w:cs="Times New Roman"/>
+          <w:sz w:val="24"/>
+          <w:szCs w:val="24"/>
+        </w:rPr>
+        <w:t xml:space="preserve"> </w:t>
+      </w:r>
+      <w:r>
+        <w:rPr>
+          <w:rFonts w:ascii="Times New Roman" w:hAnsi="Times New Roman" w:cs="Times New Roman"/>
+          <w:sz w:val="24"/>
+          <w:szCs w:val="24"/>
+        </w:rPr>
+        <w:t>It is a class of algorithms that uses Extended Kalman Filter for SLAM problem. EKF is used to estimate the pose of robot and position of landmarks in the map robot moves. Extended Kalman Filter steps is as follow</w:t>
+      </w:r>
+      <w:r>
+        <w:rPr>
+          <w:rFonts w:ascii="Times New Roman" w:hAnsi="Times New Roman" w:cs="Times New Roman"/>
+          <w:sz w:val="24"/>
+          <w:szCs w:val="24"/>
+        </w:rPr>
+        <w:t>s:</w:t>
+      </w:r>
+      <w:r>
+        <w:rPr>
+          <w:rFonts w:ascii="Times New Roman" w:hAnsi="Times New Roman" w:cs="Times New Roman"/>
+          <w:sz w:val="24"/>
+          <w:szCs w:val="24"/>
+        </w:rPr>
+        <w:br/>
+      </w:r>
+    </w:p>
+    <w:p>
+      <w:pPr>
+        <w:pStyle w:val="ListParagraph"/>
+        <w:numPr>
+          <w:ilvl w:val="0"/>
+          <w:numId w:val="4"/>
+        </w:numPr>
+        <w:spacing w:line="480" w:lineRule="auto"/>
+        <w:rPr>
+          <w:rFonts w:ascii="Times New Roman" w:hAnsi="Times New Roman" w:cs="Times New Roman"/>
+          <w:sz w:val="24"/>
+          <w:szCs w:val="24"/>
+        </w:rPr>
+      </w:pPr>
+      <w:r>
+        <w:rPr>
+          <w:rFonts w:ascii="Times New Roman" w:hAnsi="Times New Roman" w:cs="Times New Roman"/>
+          <w:sz w:val="24"/>
+          <w:szCs w:val="24"/>
+        </w:rPr>
+        <w:t>State Prediction:</w:t>
+      </w:r>
+    </w:p>
+    <w:p>
+      <w:pPr>
+        <w:pStyle w:val="ListParagraph"/>
+        <w:spacing w:line="480" w:lineRule="auto"/>
+        <w:ind w:left="2124"/>
+        <w:rPr>
+          <w:rFonts w:ascii="Times New Roman" w:hAnsi="Times New Roman" w:cs="Times New Roman"/>
+          <w:sz w:val="24"/>
+          <w:szCs w:val="24"/>
+        </w:rPr>
+      </w:pPr>
+      <w:r>
+        <w:rPr>
+          <w:rFonts w:ascii="Times New Roman" w:hAnsi="Times New Roman" w:cs="Times New Roman"/>
+          <w:sz w:val="24"/>
+          <w:szCs w:val="24"/>
+        </w:rPr>
+        <w:t>Estimate new position of the robot</w:t>
+      </w:r>
+    </w:p>
+    <w:p>
+      <w:pPr>
+        <w:pStyle w:val="ListParagraph"/>
+        <w:spacing w:line="480" w:lineRule="auto"/>
+        <w:ind w:left="2124"/>
+        <w:rPr>
+          <w:rFonts w:ascii="Times New Roman" w:hAnsi="Times New Roman" w:cs="Times New Roman"/>
+          <w:sz w:val="24"/>
+          <w:szCs w:val="24"/>
+        </w:rPr>
+      </w:pPr>
+    </w:p>
+    <w:p>
+      <w:pPr>
+        <w:pStyle w:val="ListParagraph"/>
+        <w:numPr>
+          <w:ilvl w:val="0"/>
+          <w:numId w:val="4"/>
+        </w:numPr>
+        <w:spacing w:line="480" w:lineRule="auto"/>
+        <w:rPr>
+          <w:rFonts w:ascii="Times New Roman" w:hAnsi="Times New Roman" w:cs="Times New Roman"/>
+          <w:sz w:val="24"/>
+          <w:szCs w:val="24"/>
+        </w:rPr>
+      </w:pPr>
+      <w:r>
+        <w:rPr>
+          <w:rFonts w:ascii="Times New Roman" w:hAnsi="Times New Roman" w:cs="Times New Roman"/>
+          <w:sz w:val="24"/>
+          <w:szCs w:val="24"/>
+        </w:rPr>
+        <w:t>Measurement Prediction:</w:t>
+      </w:r>
+    </w:p>
+    <w:p>
+      <w:pPr>
+        <w:pStyle w:val="ListParagraph"/>
+        <w:spacing w:line="480" w:lineRule="auto"/>
+        <w:ind w:left="2124"/>
+        <w:rPr>
+          <w:rFonts w:ascii="Times New Roman" w:hAnsi="Times New Roman" w:cs="Times New Roman"/>
+          <w:sz w:val="24"/>
+          <w:szCs w:val="24"/>
+        </w:rPr>
+      </w:pPr>
+      <w:r>
+        <w:rPr>
+          <w:rFonts w:ascii="Times New Roman" w:hAnsi="Times New Roman" w:cs="Times New Roman"/>
+          <w:sz w:val="24"/>
+          <w:szCs w:val="24"/>
+        </w:rPr>
+        <w:t>Predicting the observation</w:t>
+      </w:r>
+    </w:p>
+    <w:p>
+      <w:pPr>
+        <w:pStyle w:val="ListParagraph"/>
+        <w:spacing w:line="480" w:lineRule="auto"/>
+        <w:ind w:left="2124"/>
+        <w:rPr>
+          <w:rFonts w:ascii="Times New Roman" w:hAnsi="Times New Roman" w:cs="Times New Roman"/>
+          <w:sz w:val="24"/>
+          <w:szCs w:val="24"/>
+        </w:rPr>
+      </w:pPr>
+    </w:p>
+    <w:p>
+      <w:pPr>
+        <w:pStyle w:val="ListParagraph"/>
+        <w:numPr>
+          <w:ilvl w:val="0"/>
+          <w:numId w:val="4"/>
+        </w:numPr>
+        <w:spacing w:line="480" w:lineRule="auto"/>
+        <w:rPr>
+          <w:rFonts w:ascii="Times New Roman" w:hAnsi="Times New Roman" w:cs="Times New Roman"/>
+          <w:sz w:val="24"/>
+          <w:szCs w:val="24"/>
+        </w:rPr>
+      </w:pPr>
+      <w:r>
+        <w:rPr>
+          <w:rFonts w:ascii="Times New Roman" w:hAnsi="Times New Roman" w:cs="Times New Roman"/>
+          <w:sz w:val="24"/>
+          <w:szCs w:val="24"/>
+        </w:rPr>
+        <w:t>Measurement:</w:t>
+      </w:r>
+    </w:p>
+    <w:p>
+      <w:pPr>
+        <w:pStyle w:val="ListParagraph"/>
+        <w:spacing w:line="480" w:lineRule="auto"/>
+        <w:ind w:left="2124"/>
+        <w:rPr>
+          <w:rFonts w:ascii="Times New Roman" w:hAnsi="Times New Roman" w:cs="Times New Roman"/>
+          <w:sz w:val="24"/>
+          <w:szCs w:val="24"/>
+        </w:rPr>
+      </w:pPr>
+      <w:r>
+        <w:rPr>
+          <w:rFonts w:ascii="Times New Roman" w:hAnsi="Times New Roman" w:cs="Times New Roman"/>
+          <w:sz w:val="24"/>
+          <w:szCs w:val="24"/>
+        </w:rPr>
+        <w:t>Getting real observation with sensors</w:t>
+      </w:r>
+    </w:p>
+    <w:p>
+      <w:pPr>
+        <w:pStyle w:val="ListParagraph"/>
+        <w:spacing w:line="480" w:lineRule="auto"/>
+        <w:ind w:left="2124"/>
+        <w:rPr>
+          <w:rFonts w:ascii="Times New Roman" w:hAnsi="Times New Roman" w:cs="Times New Roman"/>
+          <w:sz w:val="24"/>
+          <w:szCs w:val="24"/>
+        </w:rPr>
+      </w:pPr>
+      <w:r>
+        <w:rPr>
+          <w:rFonts w:ascii="Times New Roman" w:hAnsi="Times New Roman" w:cs="Times New Roman"/>
+          <w:sz w:val="24"/>
+          <w:szCs w:val="24"/>
+        </w:rPr>
+        <w:t xml:space="preserve"> </w:t>
+      </w:r>
+    </w:p>
+    <w:p>
+      <w:pPr>
+        <w:pStyle w:val="ListParagraph"/>
+        <w:numPr>
+          <w:ilvl w:val="0"/>
+          <w:numId w:val="4"/>
+        </w:numPr>
+        <w:spacing w:line="480" w:lineRule="auto"/>
+        <w:rPr>
+          <w:rFonts w:ascii="Times New Roman" w:hAnsi="Times New Roman" w:cs="Times New Roman"/>
+          <w:sz w:val="24"/>
+          <w:szCs w:val="24"/>
+        </w:rPr>
+      </w:pPr>
+      <w:r>
+        <w:rPr>
+          <w:rFonts w:ascii="Times New Roman" w:hAnsi="Times New Roman" w:cs="Times New Roman"/>
+          <w:sz w:val="24"/>
+          <w:szCs w:val="24"/>
+        </w:rPr>
+        <w:t>Data Association:</w:t>
+      </w:r>
+    </w:p>
+    <w:p>
+      <w:pPr>
+        <w:pStyle w:val="ListParagraph"/>
+        <w:spacing w:line="480" w:lineRule="auto"/>
+        <w:ind w:left="2124"/>
+        <w:rPr>
+          <w:rFonts w:ascii="Times New Roman" w:hAnsi="Times New Roman" w:cs="Times New Roman"/>
+          <w:sz w:val="24"/>
+          <w:szCs w:val="24"/>
+        </w:rPr>
+      </w:pPr>
+      <w:r>
+        <w:rPr>
+          <w:rFonts w:ascii="Times New Roman" w:hAnsi="Times New Roman" w:cs="Times New Roman"/>
+          <w:sz w:val="24"/>
+          <w:szCs w:val="24"/>
+        </w:rPr>
+        <w:t>Check the difference between predicted observation and real observation that gathered with sensors</w:t>
+      </w:r>
+    </w:p>
+    <w:p>
+      <w:pPr>
+        <w:pStyle w:val="ListParagraph"/>
+        <w:spacing w:line="480" w:lineRule="auto"/>
+        <w:ind w:left="2124"/>
+        <w:rPr>
+          <w:rFonts w:ascii="Times New Roman" w:hAnsi="Times New Roman" w:cs="Times New Roman"/>
+          <w:sz w:val="24"/>
+          <w:szCs w:val="24"/>
+        </w:rPr>
+      </w:pPr>
+    </w:p>
+    <w:p>
+      <w:pPr>
+        <w:pStyle w:val="ListParagraph"/>
+        <w:numPr>
+          <w:ilvl w:val="0"/>
+          <w:numId w:val="4"/>
+        </w:numPr>
+        <w:spacing w:line="480" w:lineRule="auto"/>
+        <w:rPr>
+          <w:rFonts w:ascii="Times New Roman" w:hAnsi="Times New Roman" w:cs="Times New Roman"/>
+          <w:sz w:val="24"/>
+          <w:szCs w:val="24"/>
+        </w:rPr>
+      </w:pPr>
+      <w:r>
+        <w:rPr>
+          <w:rFonts w:ascii="Times New Roman" w:hAnsi="Times New Roman" w:cs="Times New Roman"/>
+          <w:sz w:val="24"/>
+          <w:szCs w:val="24"/>
+        </w:rPr>
+        <w:t>Update:</w:t>
+      </w:r>
+    </w:p>
+    <w:p>
+      <w:pPr>
+        <w:pStyle w:val="ListParagraph"/>
+        <w:spacing w:line="480" w:lineRule="auto"/>
+        <w:ind w:left="2124"/>
+        <w:rPr>
+          <w:rFonts w:ascii="Times New Roman" w:hAnsi="Times New Roman" w:cs="Times New Roman"/>
+          <w:sz w:val="24"/>
+          <w:szCs w:val="24"/>
+        </w:rPr>
+      </w:pPr>
+      <w:r>
+        <w:rPr>
+          <w:rFonts w:ascii="Times New Roman" w:hAnsi="Times New Roman" w:cs="Times New Roman"/>
+          <w:sz w:val="24"/>
+          <w:szCs w:val="24"/>
+        </w:rPr>
+        <w:t>Change current state</w:t>
+      </w:r>
+      <w:r>
+        <w:rPr>
+          <w:rFonts w:ascii="Times New Roman" w:hAnsi="Times New Roman" w:cs="Times New Roman"/>
+          <w:sz w:val="24"/>
+          <w:szCs w:val="24"/>
+        </w:rPr>
+        <w:t xml:space="preserve"> </w:t>
+      </w:r>
+      <w:r>
+        <w:rPr>
+          <w:rFonts w:ascii="Times New Roman" w:hAnsi="Times New Roman" w:cs="Times New Roman"/>
+          <w:sz w:val="24"/>
+          <w:szCs w:val="24"/>
+        </w:rPr>
+        <w:t>(position) of the robot to next state according to the estimation made in data a</w:t>
       </w:r>
       <w:bookmarkStart w:id="0" w:name="_GoBack"/>
       <w:bookmarkEnd w:id="0"/>
@@ -145,31 +729,151 @@
           <w:sz w:val="24"/>
           <w:szCs w:val="24"/>
         </w:rPr>
-        <w:t>sed for SLAM but in this paper, we will try to focus on three of them.</w:t>
-      </w:r>
-    </w:p>
-    <w:p>
-      <w:pPr>
-        <w:spacing w:line="360" w:lineRule="auto"/>
-        <w:rPr>
-          <w:rFonts w:ascii="Times New Roman" w:hAnsi="Times New Roman" w:cs="Times New Roman"/>
-          <w:sz w:val="24"/>
-          <w:szCs w:val="24"/>
-        </w:rPr>
-      </w:pPr>
-    </w:p>
-    <w:p>
-      <w:pPr>
-        <w:spacing w:line="360" w:lineRule="auto"/>
-        <w:rPr>
-          <w:rFonts w:ascii="Times New Roman" w:hAnsi="Times New Roman" w:cs="Times New Roman"/>
+        <w:t>ssociation step.</w:t>
+      </w:r>
+    </w:p>
+    <w:p>
+      <w:pPr>
+        <w:spacing w:line="480" w:lineRule="auto"/>
+        <w:jc w:val="center"/>
+        <w:rPr>
+          <w:rFonts w:ascii="Times New Roman" w:hAnsi="Times New Roman" w:cs="Times New Roman"/>
+          <w:b/>
           <w:sz w:val="24"/>
           <w:szCs w:val="24"/>
           <w:lang w:val="tr-TR"/>
         </w:rPr>
       </w:pPr>
-    </w:p>
-    <w:p/>
+      <w:r>
+        <w:rPr>
+          <w:rFonts w:ascii="Times New Roman" w:hAnsi="Times New Roman" w:cs="Times New Roman"/>
+          <w:b/>
+          <w:sz w:val="24"/>
+          <w:szCs w:val="24"/>
+          <w:lang w:val="tr-TR"/>
+        </w:rPr>
+        <w:lastRenderedPageBreak/>
+        <w:t>REFERENCES</w:t>
+      </w:r>
+      <w:r>
+        <w:rPr>
+          <w:rFonts w:ascii="Times New Roman" w:hAnsi="Times New Roman" w:cs="Times New Roman"/>
+          <w:b/>
+          <w:sz w:val="24"/>
+          <w:szCs w:val="24"/>
+          <w:lang w:val="tr-TR"/>
+        </w:rPr>
+        <w:br/>
+      </w:r>
+    </w:p>
+    <w:p>
+      <w:pPr>
+        <w:autoSpaceDE w:val="0"/>
+        <w:autoSpaceDN w:val="0"/>
+        <w:adjustRightInd w:val="0"/>
+        <w:spacing w:after="0" w:line="480" w:lineRule="auto"/>
+        <w:rPr>
+          <w:rFonts w:ascii="Times New Roman" w:hAnsi="Times New Roman" w:cs="Times New Roman"/>
+          <w:sz w:val="24"/>
+          <w:szCs w:val="24"/>
+        </w:rPr>
+      </w:pPr>
+      <w:r>
+        <w:rPr>
+          <w:rFonts w:ascii="NimbusRomNo9L-Regu" w:hAnsi="NimbusRomNo9L-Regu" w:cs="NimbusRomNo9L-Regu"/>
+          <w:sz w:val="20"/>
+          <w:szCs w:val="20"/>
+        </w:rPr>
+        <w:t>[</w:t>
+      </w:r>
+      <w:r>
+        <w:rPr>
+          <w:rFonts w:ascii="NimbusRomNo9L-Regu" w:hAnsi="NimbusRomNo9L-Regu" w:cs="NimbusRomNo9L-Regu"/>
+          <w:sz w:val="20"/>
+          <w:szCs w:val="20"/>
+        </w:rPr>
+        <w:t>1</w:t>
+      </w:r>
+      <w:proofErr w:type="gramStart"/>
+      <w:r>
+        <w:rPr>
+          <w:rFonts w:ascii="NimbusRomNo9L-Regu" w:hAnsi="NimbusRomNo9L-Regu" w:cs="NimbusRomNo9L-Regu"/>
+          <w:sz w:val="20"/>
+          <w:szCs w:val="20"/>
+        </w:rPr>
+        <w:t>]</w:t>
+      </w:r>
+      <w:r>
+        <w:rPr>
+          <w:rFonts w:ascii="NimbusRomNo9L-Regu" w:hAnsi="NimbusRomNo9L-Regu" w:cs="NimbusRomNo9L-Regu"/>
+          <w:sz w:val="20"/>
+          <w:szCs w:val="20"/>
+        </w:rPr>
+        <w:t xml:space="preserve"> </w:t>
+      </w:r>
+      <w:r>
+        <w:rPr>
+          <w:rFonts w:ascii="NimbusRomNo9L-Regu" w:hAnsi="NimbusRomNo9L-Regu" w:cs="NimbusRomNo9L-Regu"/>
+          <w:sz w:val="20"/>
+          <w:szCs w:val="20"/>
+        </w:rPr>
+        <w:t xml:space="preserve"> </w:t>
+      </w:r>
+      <w:r>
+        <w:rPr>
+          <w:rFonts w:ascii="Times New Roman" w:hAnsi="Times New Roman" w:cs="Times New Roman"/>
+          <w:sz w:val="24"/>
+          <w:szCs w:val="24"/>
+        </w:rPr>
+        <w:t>R.</w:t>
+      </w:r>
+      <w:proofErr w:type="gramEnd"/>
+      <w:r>
+        <w:rPr>
+          <w:rFonts w:ascii="Times New Roman" w:hAnsi="Times New Roman" w:cs="Times New Roman"/>
+          <w:sz w:val="24"/>
+          <w:szCs w:val="24"/>
+        </w:rPr>
+        <w:t xml:space="preserve"> Smith and P. Cheeseman. On the representation and estimation of spatial uncertainty.</w:t>
+      </w:r>
+    </w:p>
+    <w:p>
+      <w:pPr>
+        <w:spacing w:line="480" w:lineRule="auto"/>
+        <w:rPr>
+          <w:rFonts w:ascii="Times New Roman" w:hAnsi="Times New Roman" w:cs="Times New Roman"/>
+          <w:sz w:val="24"/>
+          <w:szCs w:val="24"/>
+        </w:rPr>
+      </w:pPr>
+      <w:r>
+        <w:rPr>
+          <w:rFonts w:ascii="Times New Roman" w:hAnsi="Times New Roman" w:cs="Times New Roman"/>
+          <w:i/>
+          <w:sz w:val="24"/>
+          <w:szCs w:val="24"/>
+        </w:rPr>
+        <w:t>Intl. J. of Robotics Research</w:t>
+      </w:r>
+      <w:r>
+        <w:rPr>
+          <w:rFonts w:ascii="Times New Roman" w:hAnsi="Times New Roman" w:cs="Times New Roman"/>
+          <w:sz w:val="24"/>
+          <w:szCs w:val="24"/>
+        </w:rPr>
+        <w:t>, 5(4):56–68, 1987.</w:t>
+      </w:r>
+    </w:p>
+    <w:p>
+      <w:pPr>
+        <w:spacing w:line="480" w:lineRule="auto"/>
+        <w:rPr>
+          <w:rFonts w:ascii="Times New Roman" w:hAnsi="Times New Roman" w:cs="Times New Roman"/>
+          <w:sz w:val="24"/>
+          <w:szCs w:val="24"/>
+        </w:rPr>
+      </w:pPr>
+    </w:p>
     <w:sectPr>
       <w:pgSz w:w="11906" w:h="16838"/>
       <w:pgMar w:top="1417" w:right="1417" w:bottom="1417" w:left="1417" w:header="708" w:footer="708" w:gutter="0"/>
@@ -272,6 +976,118 @@
     </w:lvl>
   </w:abstractNum>
   <w:abstractNum w:abstractNumId="1" w15:restartNumberingAfterBreak="0">
+    <w:nsid w:val="0FAA16DE"/>
+    <w:multiLevelType w:val="hybridMultilevel"/>
+    <w:tmpl w:val="16D2E4E4"/>
+    <w:lvl w:ilvl="0" w:tplc="1CA438FA">
+      <w:numFmt w:val="bullet"/>
+      <w:lvlText w:val="-"/>
+      <w:lvlJc w:val="left"/>
+      <w:pPr>
+        <w:ind w:left="1773" w:hanging="360"/>
+      </w:pPr>
+      <w:rPr>
+        <w:rFonts w:ascii="Calibri" w:eastAsiaTheme="minorHAnsi" w:hAnsi="Calibri" w:cs="Calibri" w:hint="default"/>
+      </w:rPr>
+    </w:lvl>
+    <w:lvl w:ilvl="1" w:tplc="041F0003" w:tentative="1">
+      <w:start w:val="1"/>
+      <w:numFmt w:val="bullet"/>
+      <w:lvlText w:val="o"/>
+      <w:lvlJc w:val="left"/>
+      <w:pPr>
+        <w:ind w:left="2493" w:hanging="360"/>
+      </w:pPr>
+      <w:rPr>
+        <w:rFonts w:ascii="Courier New" w:hAnsi="Courier New" w:cs="Courier New" w:hint="default"/>
+      </w:rPr>
+    </w:lvl>
+    <w:lvl w:ilvl="2" w:tplc="041F0005" w:tentative="1">
+      <w:start w:val="1"/>
+      <w:numFmt w:val="bullet"/>
+      <w:lvlText w:val=""/>
+      <w:lvlJc w:val="left"/>
+      <w:pPr>
+        <w:ind w:left="3213" w:hanging="360"/>
+      </w:pPr>
+      <w:rPr>
+        <w:rFonts w:ascii="Wingdings" w:hAnsi="Wingdings" w:hint="default"/>
+      </w:rPr>
+    </w:lvl>
+    <w:lvl w:ilvl="3" w:tplc="041F0001" w:tentative="1">
+      <w:start w:val="1"/>
+      <w:numFmt w:val="bullet"/>
+      <w:lvlText w:val=""/>
+      <w:lvlJc w:val="left"/>
+      <w:pPr>
+        <w:ind w:left="3933" w:hanging="360"/>
+      </w:pPr>
+      <w:rPr>
+        <w:rFonts w:ascii="Symbol" w:hAnsi="Symbol" w:hint="default"/>
+      </w:rPr>
+    </w:lvl>
+    <w:lvl w:ilvl="4" w:tplc="041F0003" w:tentative="1">
+      <w:start w:val="1"/>
+      <w:numFmt w:val="bullet"/>
+      <w:lvlText w:val="o"/>
+      <w:lvlJc w:val="left"/>
+      <w:pPr>
+        <w:ind w:left="4653" w:hanging="360"/>
+      </w:pPr>
+      <w:rPr>
+        <w:rFonts w:ascii="Courier New" w:hAnsi="Courier New" w:cs="Courier New" w:hint="default"/>
+      </w:rPr>
+    </w:lvl>
+    <w:lvl w:ilvl="5" w:tplc="041F0005" w:tentative="1">
+      <w:start w:val="1"/>
+      <w:numFmt w:val="bullet"/>
+      <w:lvlText w:val=""/>
+      <w:lvlJc w:val="left"/>
+      <w:pPr>
+        <w:ind w:left="5373" w:hanging="360"/>
+      </w:pPr>
+      <w:rPr>
+        <w:rFonts w:ascii="Wingdings" w:hAnsi="Wingdings" w:hint="default"/>
+      </w:rPr>
+    </w:lvl>
+    <w:lvl w:ilvl="6" w:tplc="041F0001" w:tentative="1">
+      <w:start w:val="1"/>
+      <w:numFmt w:val="bullet"/>
+      <w:lvlText w:val=""/>
+      <w:lvlJc w:val="left"/>
+      <w:pPr>
+        <w:ind w:left="6093" w:hanging="360"/>
+      </w:pPr>
+      <w:rPr>
+        <w:rFonts w:ascii="Symbol" w:hAnsi="Symbol" w:hint="default"/>
+      </w:rPr>
+    </w:lvl>
+    <w:lvl w:ilvl="7" w:tplc="041F0003" w:tentative="1">
+      <w:start w:val="1"/>
+      <w:numFmt w:val="bullet"/>
+      <w:lvlText w:val="o"/>
+      <w:lvlJc w:val="left"/>
+      <w:pPr>
+        <w:ind w:left="6813" w:hanging="360"/>
+      </w:pPr>
+      <w:rPr>
+        <w:rFonts w:ascii="Courier New" w:hAnsi="Courier New" w:cs="Courier New" w:hint="default"/>
+      </w:rPr>
+    </w:lvl>
+    <w:lvl w:ilvl="8" w:tplc="041F0005" w:tentative="1">
+      <w:start w:val="1"/>
+      <w:numFmt w:val="bullet"/>
+      <w:lvlText w:val=""/>
+      <w:lvlJc w:val="left"/>
+      <w:pPr>
+        <w:ind w:left="7533" w:hanging="360"/>
+      </w:pPr>
+      <w:rPr>
+        <w:rFonts w:ascii="Wingdings" w:hAnsi="Wingdings" w:hint="default"/>
+      </w:rPr>
+    </w:lvl>
+  </w:abstractNum>
+  <w:abstractNum w:abstractNumId="2" w15:restartNumberingAfterBreak="0">
     <w:nsid w:val="1F3905BB"/>
     <w:multiLevelType w:val="hybridMultilevel"/>
     <w:tmpl w:val="858E1982"/>
@@ -360,7 +1176,7 @@
       </w:pPr>
     </w:lvl>
   </w:abstractNum>
-  <w:abstractNum w:abstractNumId="2" w15:restartNumberingAfterBreak="0">
+  <w:abstractNum w:abstractNumId="3" w15:restartNumberingAfterBreak="0">
     <w:nsid w:val="7EE02F94"/>
     <w:multiLevelType w:val="hybridMultilevel"/>
     <w:tmpl w:val="EEAE21C6"/>
@@ -450,12 +1266,15 @@
     </w:lvl>
   </w:abstractNum>
   <w:num w:numId="1">
-    <w:abstractNumId w:val="2"/>
+    <w:abstractNumId w:val="3"/>
   </w:num>
   <w:num w:numId="2">
     <w:abstractNumId w:val="0"/>
   </w:num>
   <w:num w:numId="3">
+    <w:abstractNumId w:val="2"/>
+  </w:num>
+  <w:num w:numId="4">
     <w:abstractNumId w:val="1"/>
   </w:num>
 </w:numbering>
@@ -935,7 +1754,6 @@
     <w:qFormat/>
     <w:rsid w:val="003C3021"/>
     <w:pPr>
-      <w:spacing w:line="259" w:lineRule="auto"/>
       <w:ind w:left="720"/>
       <w:contextualSpacing/>
     </w:pPr>
@@ -1209,7 +2027,7 @@
 </file>
 
 <file path=customXml/itemProps1.xml><?xml version="1.0" encoding="utf-8"?>
-<ds:datastoreItem xmlns:ds="http://schemas.openxmlformats.org/officeDocument/2006/customXml" ds:itemID="{4B119992-7C03-4A15-A83B-7C07C5207F40}">
+<ds:datastoreItem xmlns:ds="http://schemas.openxmlformats.org/officeDocument/2006/customXml" ds:itemID="{E2A6FF60-7BAC-4249-8387-A099DA5F8C35}">
   <ds:schemaRefs>
     <ds:schemaRef ds:uri="http://schemas.openxmlformats.org/officeDocument/2006/bibliography"/>
   </ds:schemaRefs>

</xml_diff>